<commit_message>
version 3 of figure
</commit_message>
<xml_diff>
--- a/data/search_terms.docx
+++ b/data/search_terms.docx
@@ -1,10 +1,18 @@
 
 <file path=word/document.xml><?xml version="1.0" encoding="utf-8"?>
-<w:document xmlns:wpc="http://schemas.microsoft.com/office/word/2010/wordprocessingCanvas" xmlns:cx="http://schemas.microsoft.com/office/drawing/2014/chartex" xmlns:cx1="http://schemas.microsoft.com/office/drawing/2015/9/8/chartex" xmlns:cx2="http://schemas.microsoft.com/office/drawing/2015/10/21/chartex" xmlns:cx3="http://schemas.microsoft.com/office/drawing/2016/5/9/chartex" xmlns:cx4="http://schemas.microsoft.com/office/drawing/2016/5/10/chartex" xmlns:cx5="http://schemas.microsoft.com/office/drawing/2016/5/11/chartex" xmlns:cx6="http://schemas.microsoft.com/office/drawing/2016/5/12/chartex" xmlns:cx7="http://schemas.microsoft.com/office/drawing/2016/5/13/chartex" xmlns:cx8="http://schemas.microsoft.com/office/drawing/2016/5/14/chartex" xmlns:mc="http://schemas.openxmlformats.org/markup-compatibility/2006" xmlns:aink="http://schemas.microsoft.com/office/drawing/2016/ink" xmlns:am3d="http://schemas.microsoft.com/office/drawing/2017/model3d" xmlns:o="urn:schemas-microsoft-com:office:office" xmlns:oel="http://schemas.microsoft.com/office/2019/extlst" xmlns:r="http://schemas.openxmlformats.org/officeDocument/2006/relationships" xmlns:m="http://schemas.openxmlformats.org/officeDocument/2006/math" xmlns:v="urn:schemas-microsoft-com:vml" xmlns:wp14="http://schemas.microsoft.com/office/word/2010/wordprocessingDrawing" xmlns:wp="http://schemas.openxmlformats.org/drawingml/2006/wordprocessingDrawing" xmlns:w10="urn:schemas-microsoft-com:office:word" xmlns:w="http://schemas.openxmlformats.org/wordprocessingml/2006/main" xmlns:w14="http://schemas.microsoft.com/office/word/2010/wordml" xmlns:w15="http://schemas.microsoft.com/office/word/2012/wordml" xmlns:w16cex="http://schemas.microsoft.com/office/word/2018/wordml/cex" xmlns:w16cid="http://schemas.microsoft.com/office/word/2016/wordml/cid" xmlns:w16="http://schemas.microsoft.com/office/word/2018/wordml" xmlns:w16sdtdh="http://schemas.microsoft.com/office/word/2020/wordml/sdtdatahash" xmlns:w16se="http://schemas.microsoft.com/office/word/2015/wordml/symex" xmlns:wpg="http://schemas.microsoft.com/office/word/2010/wordprocessingGroup" xmlns:wpi="http://schemas.microsoft.com/office/word/2010/wordprocessingInk" xmlns:wne="http://schemas.microsoft.com/office/word/2006/wordml" xmlns:wps="http://schemas.microsoft.com/office/word/2010/wordprocessingShape" mc:Ignorable="w14 w15 w16se w16cid w16 w16cex w16sdtdh wp14">
+<w:document xmlns:wpc="http://schemas.microsoft.com/office/word/2010/wordprocessingCanvas" xmlns:cx="http://schemas.microsoft.com/office/drawing/2014/chartex" xmlns:cx1="http://schemas.microsoft.com/office/drawing/2015/9/8/chartex" xmlns:cx2="http://schemas.microsoft.com/office/drawing/2015/10/21/chartex" xmlns:cx3="http://schemas.microsoft.com/office/drawing/2016/5/9/chartex" xmlns:cx4="http://schemas.microsoft.com/office/drawing/2016/5/10/chartex" xmlns:cx5="http://schemas.microsoft.com/office/drawing/2016/5/11/chartex" xmlns:cx6="http://schemas.microsoft.com/office/drawing/2016/5/12/chartex" xmlns:cx7="http://schemas.microsoft.com/office/drawing/2016/5/13/chartex" xmlns:cx8="http://schemas.microsoft.com/office/drawing/2016/5/14/chartex" xmlns:mc="http://schemas.openxmlformats.org/markup-compatibility/2006" xmlns:aink="http://schemas.microsoft.com/office/drawing/2016/ink" xmlns:am3d="http://schemas.microsoft.com/office/drawing/2017/model3d" xmlns:o="urn:schemas-microsoft-com:office:office" xmlns:oel="http://schemas.microsoft.com/office/2019/extlst" xmlns:r="http://schemas.openxmlformats.org/officeDocument/2006/relationships" xmlns:m="http://schemas.openxmlformats.org/officeDocument/2006/math" xmlns:v="urn:schemas-microsoft-com:vml" xmlns:wp14="http://schemas.microsoft.com/office/word/2010/wordprocessingDrawing" xmlns:wp="http://schemas.openxmlformats.org/drawingml/2006/wordprocessingDrawing" xmlns:w10="urn:schemas-microsoft-com:office:word" xmlns:w="http://schemas.openxmlformats.org/wordprocessingml/2006/main" xmlns:w14="http://schemas.microsoft.com/office/word/2010/wordml" xmlns:w15="http://schemas.microsoft.com/office/word/2012/wordml" xmlns:w16cex="http://schemas.microsoft.com/office/word/2018/wordml/cex" xmlns:w16cid="http://schemas.microsoft.com/office/word/2016/wordml/cid" xmlns:w16="http://schemas.microsoft.com/office/word/2018/wordml" xmlns:w16du="http://schemas.microsoft.com/office/word/2023/wordml/word16du" xmlns:w16sdtdh="http://schemas.microsoft.com/office/word/2020/wordml/sdtdatahash" xmlns:w16se="http://schemas.microsoft.com/office/word/2015/wordml/symex" xmlns:wpg="http://schemas.microsoft.com/office/word/2010/wordprocessingGroup" xmlns:wpi="http://schemas.microsoft.com/office/word/2010/wordprocessingInk" xmlns:wne="http://schemas.microsoft.com/office/word/2006/wordml" xmlns:wps="http://schemas.microsoft.com/office/word/2010/wordprocessingShape" mc:Ignorable="w14 w15 w16se w16cid w16 w16cex w16sdtdh w16du wp14">
   <w:body>
     <w:p>
       <w:r>
-        <w:t>Search on pubmed in Title/Abstract</w:t>
+        <w:t xml:space="preserve">Search on </w:t>
+      </w:r>
+      <w:proofErr w:type="spellStart"/>
+      <w:r>
+        <w:t>pubmed</w:t>
+      </w:r>
+      <w:proofErr w:type="spellEnd"/>
+      <w:r>
+        <w:t xml:space="preserve"> in Title/Abstract</w:t>
       </w:r>
       <w:r>
         <w:t>.</w:t>
@@ -25,12 +33,29 @@
         <w:t xml:space="preserve">Search 3: </w:t>
       </w:r>
       <w:r>
-        <w:t>rodent/rodentia to search for manuscripts including discussion of rodent hosts of these pathogens</w:t>
-      </w:r>
-    </w:p>
-    <w:p>
-      <w:r>
-        <w:t>Most recent search 2024-01-18</w:t>
+        <w:t>rodent/</w:t>
+      </w:r>
+      <w:proofErr w:type="spellStart"/>
+      <w:r>
+        <w:t>rodentia</w:t>
+      </w:r>
+      <w:proofErr w:type="spellEnd"/>
+      <w:r>
+        <w:t xml:space="preserve"> to search for manuscripts including discussion of rodent hosts of these pathogens</w:t>
+      </w:r>
+    </w:p>
+    <w:p>
+      <w:r>
+        <w:t>Most recent search 2024-</w:t>
+      </w:r>
+      <w:r>
+        <w:t>09</w:t>
+      </w:r>
+      <w:r>
+        <w:t>-</w:t>
+      </w:r>
+      <w:r>
+        <w:t>03</w:t>
       </w:r>
     </w:p>
     <w:p>
@@ -83,7 +108,15 @@
         </w:numPr>
       </w:pPr>
       <w:r>
-        <w:t>"Hantaan virus"</w:t>
+        <w:t>"</w:t>
+      </w:r>
+      <w:proofErr w:type="spellStart"/>
+      <w:r>
+        <w:t>Hantaan</w:t>
+      </w:r>
+      <w:proofErr w:type="spellEnd"/>
+      <w:r>
+        <w:t xml:space="preserve"> virus"</w:t>
       </w:r>
       <w:r>
         <w:t xml:space="preserve"> OR </w:t>
@@ -107,7 +140,15 @@
         <w:t xml:space="preserve"> OR </w:t>
       </w:r>
       <w:r>
-        <w:t>"Amur virus" OR "Puumala virus"</w:t>
+        <w:t>"Amur virus" OR "</w:t>
+      </w:r>
+      <w:proofErr w:type="spellStart"/>
+      <w:r>
+        <w:t>Puumala</w:t>
+      </w:r>
+      <w:proofErr w:type="spellEnd"/>
+      <w:r>
+        <w:t xml:space="preserve"> virus"</w:t>
       </w:r>
       <w:r>
         <w:t xml:space="preserve"> OR </w:t>
@@ -145,8 +186,13 @@
       <w:r>
         <w:t>"</w:t>
       </w:r>
-      <w:r>
-        <w:t>Choclo virus</w:t>
+      <w:proofErr w:type="spellStart"/>
+      <w:r>
+        <w:t>Choclo</w:t>
+      </w:r>
+      <w:proofErr w:type="spellEnd"/>
+      <w:r>
+        <w:t xml:space="preserve"> virus</w:t>
       </w:r>
       <w:r>
         <w:t>"</w:t>
@@ -181,8 +227,13 @@
       <w:r>
         <w:t>"</w:t>
       </w:r>
-      <w:r>
-        <w:t>Lechiguanas virus</w:t>
+      <w:proofErr w:type="spellStart"/>
+      <w:r>
+        <w:t>Lechiguanas</w:t>
+      </w:r>
+      <w:proofErr w:type="spellEnd"/>
+      <w:r>
+        <w:t xml:space="preserve"> virus</w:t>
       </w:r>
       <w:r>
         <w:t>"</w:t>
@@ -287,7 +338,15 @@
         </w:numPr>
       </w:pPr>
       <w:r>
-        <w:t>"Lassa mammarenavirus" OR "Mammarenavirus lassaense" OR "Lassa virus"</w:t>
+        <w:t xml:space="preserve">"Lassa mammarenavirus" OR "Mammarenavirus </w:t>
+      </w:r>
+      <w:proofErr w:type="spellStart"/>
+      <w:r>
+        <w:t>lassaense</w:t>
+      </w:r>
+      <w:proofErr w:type="spellEnd"/>
+      <w:r>
+        <w:t>" OR "Lassa virus"</w:t>
       </w:r>
     </w:p>
     <w:p>
@@ -303,13 +362,23 @@
       </w:r>
     </w:p>
     <w:p>
-      <w:r>
-        <w:t>Lassa_pubmed_date = 1 OR 2 = 1595</w:t>
-      </w:r>
-    </w:p>
-    <w:p>
-      <w:r>
-        <w:t>Lassa_rodent_pubmed_date = (1 OR 2) AND 3 = 220</w:t>
+      <w:proofErr w:type="spellStart"/>
+      <w:r>
+        <w:t>Lassa_pubmed_date</w:t>
+      </w:r>
+      <w:proofErr w:type="spellEnd"/>
+      <w:r>
+        <w:t xml:space="preserve"> = 1 OR 2 = 1595</w:t>
+      </w:r>
+    </w:p>
+    <w:p>
+      <w:proofErr w:type="spellStart"/>
+      <w:r>
+        <w:t>Lassa_rodent_pubmed_date</w:t>
+      </w:r>
+      <w:proofErr w:type="spellEnd"/>
+      <w:r>
+        <w:t xml:space="preserve"> = (1 OR 2) AND 3 = 220</w:t>
       </w:r>
     </w:p>
     <w:p>
@@ -344,8 +413,13 @@
         <w:t>"</w:t>
       </w:r>
       <w:r>
-        <w:t>Leptospira interrogans</w:t>
-      </w:r>
+        <w:t xml:space="preserve">Leptospira </w:t>
+      </w:r>
+      <w:proofErr w:type="spellStart"/>
+      <w:r>
+        <w:t>interrogans</w:t>
+      </w:r>
+      <w:proofErr w:type="spellEnd"/>
       <w:r>
         <w:t>"</w:t>
       </w:r>
@@ -356,8 +430,13 @@
         <w:t>"L</w:t>
       </w:r>
       <w:r>
-        <w:t>eptospira alexandri</w:t>
-      </w:r>
+        <w:t xml:space="preserve">eptospira </w:t>
+      </w:r>
+      <w:proofErr w:type="spellStart"/>
+      <w:r>
+        <w:t>alexandri</w:t>
+      </w:r>
+      <w:proofErr w:type="spellEnd"/>
       <w:r>
         <w:t>"</w:t>
       </w:r>
@@ -368,8 +447,13 @@
         <w:t>"L</w:t>
       </w:r>
       <w:r>
-        <w:t>eptospira faini</w:t>
-      </w:r>
+        <w:t xml:space="preserve">eptospira </w:t>
+      </w:r>
+      <w:proofErr w:type="spellStart"/>
+      <w:r>
+        <w:t>faini</w:t>
+      </w:r>
+      <w:proofErr w:type="spellEnd"/>
       <w:r>
         <w:t>"</w:t>
       </w:r>
@@ -380,8 +464,13 @@
         <w:t>"L</w:t>
       </w:r>
       <w:r>
-        <w:t>eptospira inada</w:t>
-      </w:r>
+        <w:t xml:space="preserve">eptospira </w:t>
+      </w:r>
+      <w:proofErr w:type="spellStart"/>
+      <w:r>
+        <w:t>inada</w:t>
+      </w:r>
+      <w:proofErr w:type="spellEnd"/>
       <w:r>
         <w:t>"</w:t>
       </w:r>
@@ -392,8 +481,13 @@
         <w:t>"</w:t>
       </w:r>
       <w:r>
-        <w:t>Leptospira kirschneri</w:t>
-      </w:r>
+        <w:t xml:space="preserve">Leptospira </w:t>
+      </w:r>
+      <w:proofErr w:type="spellStart"/>
+      <w:r>
+        <w:t>kirschneri</w:t>
+      </w:r>
+      <w:proofErr w:type="spellEnd"/>
       <w:r>
         <w:t>"</w:t>
       </w:r>
@@ -404,8 +498,13 @@
         <w:t>"</w:t>
       </w:r>
       <w:r>
-        <w:t>Leptospira meyeri</w:t>
-      </w:r>
+        <w:t xml:space="preserve">Leptospira </w:t>
+      </w:r>
+      <w:proofErr w:type="spellStart"/>
+      <w:r>
+        <w:t>meyeri</w:t>
+      </w:r>
+      <w:proofErr w:type="spellEnd"/>
       <w:r>
         <w:t>"</w:t>
       </w:r>
@@ -416,8 +515,13 @@
         <w:t>"</w:t>
       </w:r>
       <w:r>
-        <w:t>Leptospira borgpetersenii</w:t>
-      </w:r>
+        <w:t xml:space="preserve">Leptospira </w:t>
+      </w:r>
+      <w:proofErr w:type="spellStart"/>
+      <w:r>
+        <w:t>borgpetersenii</w:t>
+      </w:r>
+      <w:proofErr w:type="spellEnd"/>
       <w:r>
         <w:t>"</w:t>
       </w:r>
@@ -428,8 +532,13 @@
         <w:t>"</w:t>
       </w:r>
       <w:r>
-        <w:t>Leptospira weillii</w:t>
-      </w:r>
+        <w:t xml:space="preserve">Leptospira </w:t>
+      </w:r>
+      <w:proofErr w:type="spellStart"/>
+      <w:r>
+        <w:t>weillii</w:t>
+      </w:r>
+      <w:proofErr w:type="spellEnd"/>
       <w:r>
         <w:t>"</w:t>
       </w:r>
@@ -439,11 +548,21 @@
       <w:r>
         <w:t>"</w:t>
       </w:r>
-      <w:r>
-        <w:t xml:space="preserve">leptospira </w:t>
-      </w:r>
-      <w:r>
-        <w:t>noguchi"</w:t>
+      <w:proofErr w:type="spellStart"/>
+      <w:r>
+        <w:t>leptospira</w:t>
+      </w:r>
+      <w:proofErr w:type="spellEnd"/>
+      <w:r>
+        <w:t xml:space="preserve"> </w:t>
+      </w:r>
+      <w:proofErr w:type="spellStart"/>
+      <w:r>
+        <w:t>noguchi</w:t>
+      </w:r>
+      <w:proofErr w:type="spellEnd"/>
+      <w:r>
+        <w:t>"</w:t>
       </w:r>
       <w:r>
         <w:t xml:space="preserve"> OR </w:t>
@@ -452,8 +571,13 @@
         <w:t>"</w:t>
       </w:r>
       <w:r>
-        <w:t>Leptospira santarosai</w:t>
-      </w:r>
+        <w:t xml:space="preserve">Leptospira </w:t>
+      </w:r>
+      <w:proofErr w:type="spellStart"/>
+      <w:r>
+        <w:t>santarosai</w:t>
+      </w:r>
+      <w:proofErr w:type="spellEnd"/>
       <w:r>
         <w:t>"</w:t>
       </w:r>
@@ -471,13 +595,23 @@
       </w:r>
     </w:p>
     <w:p>
-      <w:r>
-        <w:t>Leptospirosis_pubmed_date = 1 OR 2 = 10413</w:t>
-      </w:r>
-    </w:p>
-    <w:p>
-      <w:r>
-        <w:t>Leptospirosis_rodent_pubmed_date = (1 OR 2) AND 3 = 609</w:t>
+      <w:proofErr w:type="spellStart"/>
+      <w:r>
+        <w:t>Leptospirosis_pubmed_date</w:t>
+      </w:r>
+      <w:proofErr w:type="spellEnd"/>
+      <w:r>
+        <w:t xml:space="preserve"> = 1 OR 2 = 10413</w:t>
+      </w:r>
+    </w:p>
+    <w:p>
+      <w:proofErr w:type="spellStart"/>
+      <w:r>
+        <w:t>Leptospirosis_rodent_pubmed_date</w:t>
+      </w:r>
+      <w:proofErr w:type="spellEnd"/>
+      <w:r>
+        <w:t xml:space="preserve"> = (1 OR 2) AND 3 = 609</w:t>
       </w:r>
     </w:p>
     <w:p>
@@ -512,8 +646,13 @@
         <w:t>"</w:t>
       </w:r>
       <w:r>
-        <w:t>Borrelia garinii</w:t>
-      </w:r>
+        <w:t xml:space="preserve">Borrelia </w:t>
+      </w:r>
+      <w:proofErr w:type="spellStart"/>
+      <w:r>
+        <w:t>garinii</w:t>
+      </w:r>
+      <w:proofErr w:type="spellEnd"/>
       <w:r>
         <w:t>"</w:t>
       </w:r>
@@ -524,8 +663,13 @@
         <w:t>"</w:t>
       </w:r>
       <w:r>
-        <w:t>Borrelia afzelii</w:t>
-      </w:r>
+        <w:t xml:space="preserve">Borrelia </w:t>
+      </w:r>
+      <w:proofErr w:type="spellStart"/>
+      <w:r>
+        <w:t>afzelii</w:t>
+      </w:r>
+      <w:proofErr w:type="spellEnd"/>
       <w:r>
         <w:t>"</w:t>
       </w:r>
@@ -555,6 +699,7 @@
       </w:r>
     </w:p>
     <w:p>
+      <w:proofErr w:type="spellStart"/>
       <w:r>
         <w:lastRenderedPageBreak/>
         <w:t>Lyme_</w:t>
@@ -563,10 +708,15 @@
         <w:t>pubmed</w:t>
       </w:r>
       <w:r>
-        <w:t>_date = 1 OR 2 = 15800</w:t>
-      </w:r>
-    </w:p>
-    <w:p>
+        <w:t>_date</w:t>
+      </w:r>
+      <w:proofErr w:type="spellEnd"/>
+      <w:r>
+        <w:t xml:space="preserve"> = 1 OR 2 = 15800</w:t>
+      </w:r>
+    </w:p>
+    <w:p>
+      <w:proofErr w:type="spellStart"/>
       <w:r>
         <w:t>Lyme_rodent_</w:t>
       </w:r>
@@ -574,12 +724,123 @@
         <w:t>pubmed</w:t>
       </w:r>
       <w:r>
-        <w:t xml:space="preserve">_date = (1 OR 2) AND 3 = </w:t>
+        <w:t>_date</w:t>
+      </w:r>
+      <w:proofErr w:type="spellEnd"/>
+      <w:r>
+        <w:t xml:space="preserve"> = (1 OR 2) AND 3 = </w:t>
       </w:r>
       <w:r>
         <w:t>538</w:t>
       </w:r>
     </w:p>
+    <w:p>
+      <w:pPr>
+        <w:pStyle w:val="Heading1"/>
+      </w:pPr>
+      <w:r>
+        <w:t>Mpox</w:t>
+      </w:r>
+    </w:p>
+    <w:p>
+      <w:pPr>
+        <w:pStyle w:val="ListParagraph"/>
+        <w:numPr>
+          <w:ilvl w:val="0"/>
+          <w:numId w:val="8"/>
+        </w:numPr>
+      </w:pPr>
+      <w:r>
+        <w:t>“mpox” OR “monkeypox”</w:t>
+      </w:r>
+    </w:p>
+    <w:p>
+      <w:pPr>
+        <w:pStyle w:val="ListParagraph"/>
+        <w:numPr>
+          <w:ilvl w:val="0"/>
+          <w:numId w:val="8"/>
+        </w:numPr>
+      </w:pPr>
+      <w:r>
+        <w:t xml:space="preserve">“monkeypox </w:t>
+      </w:r>
+      <w:proofErr w:type="spellStart"/>
+      <w:r>
+        <w:t>vius</w:t>
+      </w:r>
+      <w:proofErr w:type="spellEnd"/>
+      <w:r>
+        <w:t>” OR “</w:t>
+      </w:r>
+      <w:proofErr w:type="spellStart"/>
+      <w:r>
+        <w:rPr>
+          <w:i/>
+          <w:iCs/>
+        </w:rPr>
+        <w:t>Orthopoxvirus</w:t>
+      </w:r>
+      <w:proofErr w:type="spellEnd"/>
+      <w:r>
+        <w:rPr>
+          <w:i/>
+          <w:iCs/>
+        </w:rPr>
+        <w:t xml:space="preserve"> monkeypox</w:t>
+      </w:r>
+      <w:r>
+        <w:rPr>
+          <w:b/>
+          <w:bCs/>
+          <w:i/>
+          <w:iCs/>
+        </w:rPr>
+        <w:t xml:space="preserve">” </w:t>
+      </w:r>
+      <w:r>
+        <w:t>OR “MPV” OR “MPXV”</w:t>
+      </w:r>
+    </w:p>
+    <w:p>
+      <w:pPr>
+        <w:pStyle w:val="ListParagraph"/>
+        <w:numPr>
+          <w:ilvl w:val="0"/>
+          <w:numId w:val="8"/>
+        </w:numPr>
+      </w:pPr>
+      <w:r>
+        <w:t>Rodent*</w:t>
+      </w:r>
+    </w:p>
+    <w:p>
+      <w:proofErr w:type="spellStart"/>
+      <w:r>
+        <w:t>mpox</w:t>
+      </w:r>
+      <w:r>
+        <w:t>_pubmed_date</w:t>
+      </w:r>
+      <w:proofErr w:type="spellEnd"/>
+      <w:r>
+        <w:t xml:space="preserve"> = 1 OR 2 = 15800</w:t>
+      </w:r>
+    </w:p>
+    <w:p>
+      <w:proofErr w:type="spellStart"/>
+      <w:r>
+        <w:t>mpox</w:t>
+      </w:r>
+      <w:r>
+        <w:t>_rodent_pubmed_date</w:t>
+      </w:r>
+      <w:proofErr w:type="spellEnd"/>
+      <w:r>
+        <w:t xml:space="preserve"> = (1 OR 2) AND 3 = 538</w:t>
+      </w:r>
+    </w:p>
+    <w:p/>
     <w:p>
       <w:pPr>
         <w:pStyle w:val="Heading1"/>
@@ -625,6 +886,7 @@
       </w:r>
     </w:p>
     <w:p>
+      <w:proofErr w:type="spellStart"/>
       <w:r>
         <w:t>Plague_</w:t>
       </w:r>
@@ -632,10 +894,15 @@
         <w:t>pubmed</w:t>
       </w:r>
       <w:r>
-        <w:t>_date = 1 OR 2 = 12217</w:t>
-      </w:r>
-    </w:p>
-    <w:p>
+        <w:t>_date</w:t>
+      </w:r>
+      <w:proofErr w:type="spellEnd"/>
+      <w:r>
+        <w:t xml:space="preserve"> = 1 OR 2 = 12217</w:t>
+      </w:r>
+    </w:p>
+    <w:p>
+      <w:proofErr w:type="spellStart"/>
       <w:r>
         <w:t>Plague_rodent_</w:t>
       </w:r>
@@ -643,7 +910,11 @@
         <w:t>pubmed</w:t>
       </w:r>
       <w:r>
-        <w:t>_date = (1 OR 2) AND 3 = 739</w:t>
+        <w:t>_date</w:t>
+      </w:r>
+      <w:proofErr w:type="spellEnd"/>
+      <w:r>
+        <w:t xml:space="preserve"> = (1 OR 2) AND 3 = 739</w:t>
       </w:r>
     </w:p>
     <w:p>
@@ -675,40 +946,49 @@
         </w:numPr>
       </w:pPr>
       <w:r>
-        <w:t>"Schistosoma mansoni" OR "</w:t>
+        <w:t xml:space="preserve">"Schistosoma </w:t>
+      </w:r>
+      <w:proofErr w:type="spellStart"/>
+      <w:r>
+        <w:t>mansoni</w:t>
+      </w:r>
+      <w:proofErr w:type="spellEnd"/>
+      <w:r>
+        <w:t>" OR "</w:t>
       </w:r>
       <w:r>
         <w:t xml:space="preserve"> </w:t>
       </w:r>
       <w:r>
+        <w:t>Schistosoma japonicum" OR "</w:t>
+      </w:r>
+      <w:r>
+        <w:t xml:space="preserve"> </w:t>
+      </w:r>
+      <w:r>
+        <w:t xml:space="preserve">Schistosoma haematobium" OR "Schistosoma </w:t>
+      </w:r>
+      <w:proofErr w:type="spellStart"/>
+      <w:r>
+        <w:t>mekongi</w:t>
+      </w:r>
+      <w:proofErr w:type="spellEnd"/>
+      <w:r>
+        <w:t>" OR "</w:t>
+      </w:r>
+      <w:r>
+        <w:t xml:space="preserve"> </w:t>
+      </w:r>
+      <w:r>
         <w:t xml:space="preserve">Schistosoma </w:t>
       </w:r>
-      <w:r>
-        <w:t>japonicum" OR "</w:t>
-      </w:r>
-      <w:r>
-        <w:t xml:space="preserve"> </w:t>
-      </w:r>
-      <w:r>
-        <w:t xml:space="preserve">Schistosoma </w:t>
-      </w:r>
-      <w:r>
-        <w:t>haematobium" OR "</w:t>
-      </w:r>
-      <w:r>
-        <w:t xml:space="preserve">Schistosoma </w:t>
-      </w:r>
-      <w:r>
-        <w:t>mekongi" OR "</w:t>
-      </w:r>
-      <w:r>
-        <w:t xml:space="preserve"> </w:t>
-      </w:r>
-      <w:r>
-        <w:t xml:space="preserve">Schistosoma </w:t>
-      </w:r>
-      <w:r>
-        <w:t>intercalatum"</w:t>
+      <w:proofErr w:type="spellStart"/>
+      <w:r>
+        <w:t>intercalatum</w:t>
+      </w:r>
+      <w:proofErr w:type="spellEnd"/>
+      <w:r>
+        <w:t>"</w:t>
       </w:r>
     </w:p>
     <w:p>
@@ -724,6 +1004,7 @@
       </w:r>
     </w:p>
     <w:p>
+      <w:proofErr w:type="spellStart"/>
       <w:r>
         <w:t>Schistosomiasis_</w:t>
       </w:r>
@@ -731,13 +1012,18 @@
         <w:t>pubmed</w:t>
       </w:r>
       <w:r>
-        <w:t xml:space="preserve">_date = 1 OR 2 = </w:t>
+        <w:t>_date</w:t>
+      </w:r>
+      <w:proofErr w:type="spellEnd"/>
+      <w:r>
+        <w:t xml:space="preserve"> = 1 OR 2 = </w:t>
       </w:r>
       <w:r>
         <w:t>30893</w:t>
       </w:r>
     </w:p>
     <w:p>
+      <w:proofErr w:type="spellStart"/>
       <w:r>
         <w:t>Schistosomiasis_rodent_</w:t>
       </w:r>
@@ -745,7 +1031,11 @@
         <w:t>pubmed</w:t>
       </w:r>
       <w:r>
-        <w:t>_date = (1 OR 2) AND 3 =</w:t>
+        <w:t>_date</w:t>
+      </w:r>
+      <w:proofErr w:type="spellEnd"/>
+      <w:r>
+        <w:t xml:space="preserve"> = (1 OR 2) AND 3 =</w:t>
       </w:r>
       <w:r>
         <w:t xml:space="preserve"> 251</w:t>
@@ -796,13 +1086,23 @@
       </w:r>
     </w:p>
     <w:p>
-      <w:r>
-        <w:t>Toxoplasmosis_pubmed_date = 1 OR 2 = 29106</w:t>
-      </w:r>
-    </w:p>
-    <w:p>
-      <w:r>
-        <w:t>Toxoplasmosis_rodent_pubmed_date = (1 OR 2) AND 3 = 417</w:t>
+      <w:proofErr w:type="spellStart"/>
+      <w:r>
+        <w:t>Toxoplasmosis_pubmed_date</w:t>
+      </w:r>
+      <w:proofErr w:type="spellEnd"/>
+      <w:r>
+        <w:t xml:space="preserve"> = 1 OR 2 = 29106</w:t>
+      </w:r>
+    </w:p>
+    <w:p>
+      <w:proofErr w:type="spellStart"/>
+      <w:r>
+        <w:t>Toxoplasmosis_rodent_pubmed_date</w:t>
+      </w:r>
+      <w:proofErr w:type="spellEnd"/>
+      <w:r>
+        <w:t xml:space="preserve"> = (1 OR 2) AND 3 = 417</w:t>
       </w:r>
     </w:p>
     <w:sectPr>
@@ -816,7 +1116,7 @@
 </file>
 
 <file path=word/numbering.xml><?xml version="1.0" encoding="utf-8"?>
-<w:numbering xmlns:wpc="http://schemas.microsoft.com/office/word/2010/wordprocessingCanvas" xmlns:cx="http://schemas.microsoft.com/office/drawing/2014/chartex" xmlns:cx1="http://schemas.microsoft.com/office/drawing/2015/9/8/chartex" xmlns:cx2="http://schemas.microsoft.com/office/drawing/2015/10/21/chartex" xmlns:cx3="http://schemas.microsoft.com/office/drawing/2016/5/9/chartex" xmlns:cx4="http://schemas.microsoft.com/office/drawing/2016/5/10/chartex" xmlns:cx5="http://schemas.microsoft.com/office/drawing/2016/5/11/chartex" xmlns:cx6="http://schemas.microsoft.com/office/drawing/2016/5/12/chartex" xmlns:cx7="http://schemas.microsoft.com/office/drawing/2016/5/13/chartex" xmlns:cx8="http://schemas.microsoft.com/office/drawing/2016/5/14/chartex" xmlns:mc="http://schemas.openxmlformats.org/markup-compatibility/2006" xmlns:aink="http://schemas.microsoft.com/office/drawing/2016/ink" xmlns:am3d="http://schemas.microsoft.com/office/drawing/2017/model3d" xmlns:o="urn:schemas-microsoft-com:office:office" xmlns:oel="http://schemas.microsoft.com/office/2019/extlst" xmlns:r="http://schemas.openxmlformats.org/officeDocument/2006/relationships" xmlns:m="http://schemas.openxmlformats.org/officeDocument/2006/math" xmlns:v="urn:schemas-microsoft-com:vml" xmlns:wp14="http://schemas.microsoft.com/office/word/2010/wordprocessingDrawing" xmlns:wp="http://schemas.openxmlformats.org/drawingml/2006/wordprocessingDrawing" xmlns:w10="urn:schemas-microsoft-com:office:word" xmlns:w="http://schemas.openxmlformats.org/wordprocessingml/2006/main" xmlns:w14="http://schemas.microsoft.com/office/word/2010/wordml" xmlns:w15="http://schemas.microsoft.com/office/word/2012/wordml" xmlns:w16cex="http://schemas.microsoft.com/office/word/2018/wordml/cex" xmlns:w16cid="http://schemas.microsoft.com/office/word/2016/wordml/cid" xmlns:w16="http://schemas.microsoft.com/office/word/2018/wordml" xmlns:w16sdtdh="http://schemas.microsoft.com/office/word/2020/wordml/sdtdatahash" xmlns:w16se="http://schemas.microsoft.com/office/word/2015/wordml/symex" xmlns:wpg="http://schemas.microsoft.com/office/word/2010/wordprocessingGroup" xmlns:wpi="http://schemas.microsoft.com/office/word/2010/wordprocessingInk" xmlns:wne="http://schemas.microsoft.com/office/word/2006/wordml" xmlns:wps="http://schemas.microsoft.com/office/word/2010/wordprocessingShape" mc:Ignorable="w14 w15 w16se w16cid w16 w16cex w16sdtdh wp14">
+<w:numbering xmlns:wpc="http://schemas.microsoft.com/office/word/2010/wordprocessingCanvas" xmlns:cx="http://schemas.microsoft.com/office/drawing/2014/chartex" xmlns:cx1="http://schemas.microsoft.com/office/drawing/2015/9/8/chartex" xmlns:cx2="http://schemas.microsoft.com/office/drawing/2015/10/21/chartex" xmlns:cx3="http://schemas.microsoft.com/office/drawing/2016/5/9/chartex" xmlns:cx4="http://schemas.microsoft.com/office/drawing/2016/5/10/chartex" xmlns:cx5="http://schemas.microsoft.com/office/drawing/2016/5/11/chartex" xmlns:cx6="http://schemas.microsoft.com/office/drawing/2016/5/12/chartex" xmlns:cx7="http://schemas.microsoft.com/office/drawing/2016/5/13/chartex" xmlns:cx8="http://schemas.microsoft.com/office/drawing/2016/5/14/chartex" xmlns:mc="http://schemas.openxmlformats.org/markup-compatibility/2006" xmlns:aink="http://schemas.microsoft.com/office/drawing/2016/ink" xmlns:am3d="http://schemas.microsoft.com/office/drawing/2017/model3d" xmlns:o="urn:schemas-microsoft-com:office:office" xmlns:oel="http://schemas.microsoft.com/office/2019/extlst" xmlns:r="http://schemas.openxmlformats.org/officeDocument/2006/relationships" xmlns:m="http://schemas.openxmlformats.org/officeDocument/2006/math" xmlns:v="urn:schemas-microsoft-com:vml" xmlns:wp14="http://schemas.microsoft.com/office/word/2010/wordprocessingDrawing" xmlns:wp="http://schemas.openxmlformats.org/drawingml/2006/wordprocessingDrawing" xmlns:w10="urn:schemas-microsoft-com:office:word" xmlns:w="http://schemas.openxmlformats.org/wordprocessingml/2006/main" xmlns:w14="http://schemas.microsoft.com/office/word/2010/wordml" xmlns:w15="http://schemas.microsoft.com/office/word/2012/wordml" xmlns:w16cex="http://schemas.microsoft.com/office/word/2018/wordml/cex" xmlns:w16cid="http://schemas.microsoft.com/office/word/2016/wordml/cid" xmlns:w16="http://schemas.microsoft.com/office/word/2018/wordml" xmlns:w16du="http://schemas.microsoft.com/office/word/2023/wordml/word16du" xmlns:w16sdtdh="http://schemas.microsoft.com/office/word/2020/wordml/sdtdatahash" xmlns:w16se="http://schemas.microsoft.com/office/word/2015/wordml/symex" xmlns:wpg="http://schemas.microsoft.com/office/word/2010/wordprocessingGroup" xmlns:wpi="http://schemas.microsoft.com/office/word/2010/wordprocessingInk" xmlns:wne="http://schemas.microsoft.com/office/word/2006/wordml" xmlns:wps="http://schemas.microsoft.com/office/word/2010/wordprocessingShape" mc:Ignorable="w14 w15 w16se w16cid w16 w16cex w16sdtdh w16du wp14">
   <w:abstractNum w:abstractNumId="0" w15:restartNumberingAfterBreak="0">
     <w:nsid w:val="03DF3F83"/>
     <w:multiLevelType w:val="hybridMultilevel"/>
@@ -996,6 +1296,95 @@
     </w:lvl>
   </w:abstractNum>
   <w:abstractNum w:abstractNumId="2" w15:restartNumberingAfterBreak="0">
+    <w:nsid w:val="0A2E4AE4"/>
+    <w:multiLevelType w:val="hybridMultilevel"/>
+    <w:tmpl w:val="22EE55EC"/>
+    <w:lvl w:ilvl="0" w:tplc="0809000F">
+      <w:start w:val="1"/>
+      <w:numFmt w:val="decimal"/>
+      <w:lvlText w:val="%1."/>
+      <w:lvlJc w:val="left"/>
+      <w:pPr>
+        <w:ind w:left="720" w:hanging="360"/>
+      </w:pPr>
+      <w:rPr>
+        <w:rFonts w:hint="default"/>
+      </w:rPr>
+    </w:lvl>
+    <w:lvl w:ilvl="1" w:tplc="08090019" w:tentative="1">
+      <w:start w:val="1"/>
+      <w:numFmt w:val="lowerLetter"/>
+      <w:lvlText w:val="%2."/>
+      <w:lvlJc w:val="left"/>
+      <w:pPr>
+        <w:ind w:left="1440" w:hanging="360"/>
+      </w:pPr>
+    </w:lvl>
+    <w:lvl w:ilvl="2" w:tplc="0809001B" w:tentative="1">
+      <w:start w:val="1"/>
+      <w:numFmt w:val="lowerRoman"/>
+      <w:lvlText w:val="%3."/>
+      <w:lvlJc w:val="right"/>
+      <w:pPr>
+        <w:ind w:left="2160" w:hanging="180"/>
+      </w:pPr>
+    </w:lvl>
+    <w:lvl w:ilvl="3" w:tplc="0809000F" w:tentative="1">
+      <w:start w:val="1"/>
+      <w:numFmt w:val="decimal"/>
+      <w:lvlText w:val="%4."/>
+      <w:lvlJc w:val="left"/>
+      <w:pPr>
+        <w:ind w:left="2880" w:hanging="360"/>
+      </w:pPr>
+    </w:lvl>
+    <w:lvl w:ilvl="4" w:tplc="08090019" w:tentative="1">
+      <w:start w:val="1"/>
+      <w:numFmt w:val="lowerLetter"/>
+      <w:lvlText w:val="%5."/>
+      <w:lvlJc w:val="left"/>
+      <w:pPr>
+        <w:ind w:left="3600" w:hanging="360"/>
+      </w:pPr>
+    </w:lvl>
+    <w:lvl w:ilvl="5" w:tplc="0809001B" w:tentative="1">
+      <w:start w:val="1"/>
+      <w:numFmt w:val="lowerRoman"/>
+      <w:lvlText w:val="%6."/>
+      <w:lvlJc w:val="right"/>
+      <w:pPr>
+        <w:ind w:left="4320" w:hanging="180"/>
+      </w:pPr>
+    </w:lvl>
+    <w:lvl w:ilvl="6" w:tplc="0809000F" w:tentative="1">
+      <w:start w:val="1"/>
+      <w:numFmt w:val="decimal"/>
+      <w:lvlText w:val="%7."/>
+      <w:lvlJc w:val="left"/>
+      <w:pPr>
+        <w:ind w:left="5040" w:hanging="360"/>
+      </w:pPr>
+    </w:lvl>
+    <w:lvl w:ilvl="7" w:tplc="08090019" w:tentative="1">
+      <w:start w:val="1"/>
+      <w:numFmt w:val="lowerLetter"/>
+      <w:lvlText w:val="%8."/>
+      <w:lvlJc w:val="left"/>
+      <w:pPr>
+        <w:ind w:left="5760" w:hanging="360"/>
+      </w:pPr>
+    </w:lvl>
+    <w:lvl w:ilvl="8" w:tplc="0809001B" w:tentative="1">
+      <w:start w:val="1"/>
+      <w:numFmt w:val="lowerRoman"/>
+      <w:lvlText w:val="%9."/>
+      <w:lvlJc w:val="right"/>
+      <w:pPr>
+        <w:ind w:left="6480" w:hanging="180"/>
+      </w:pPr>
+    </w:lvl>
+  </w:abstractNum>
+  <w:abstractNum w:abstractNumId="3" w15:restartNumberingAfterBreak="0">
     <w:nsid w:val="1ED513DC"/>
     <w:multiLevelType w:val="hybridMultilevel"/>
     <w:tmpl w:val="53C4EA14"/>
@@ -1084,7 +1473,7 @@
       </w:pPr>
     </w:lvl>
   </w:abstractNum>
-  <w:abstractNum w:abstractNumId="3" w15:restartNumberingAfterBreak="0">
+  <w:abstractNum w:abstractNumId="4" w15:restartNumberingAfterBreak="0">
     <w:nsid w:val="227059DB"/>
     <w:multiLevelType w:val="hybridMultilevel"/>
     <w:tmpl w:val="562AE6E4"/>
@@ -1173,7 +1562,7 @@
       </w:pPr>
     </w:lvl>
   </w:abstractNum>
-  <w:abstractNum w:abstractNumId="4" w15:restartNumberingAfterBreak="0">
+  <w:abstractNum w:abstractNumId="5" w15:restartNumberingAfterBreak="0">
     <w:nsid w:val="43112638"/>
     <w:multiLevelType w:val="hybridMultilevel"/>
     <w:tmpl w:val="1166CA68"/>
@@ -1262,7 +1651,7 @@
       </w:pPr>
     </w:lvl>
   </w:abstractNum>
-  <w:abstractNum w:abstractNumId="5" w15:restartNumberingAfterBreak="0">
+  <w:abstractNum w:abstractNumId="6" w15:restartNumberingAfterBreak="0">
     <w:nsid w:val="610A122E"/>
     <w:multiLevelType w:val="hybridMultilevel"/>
     <w:tmpl w:val="89424DD0"/>
@@ -1351,7 +1740,7 @@
       </w:pPr>
     </w:lvl>
   </w:abstractNum>
-  <w:abstractNum w:abstractNumId="6" w15:restartNumberingAfterBreak="0">
+  <w:abstractNum w:abstractNumId="7" w15:restartNumberingAfterBreak="0">
     <w:nsid w:val="66B04AD6"/>
     <w:multiLevelType w:val="hybridMultilevel"/>
     <w:tmpl w:val="3CEA25FE"/>
@@ -1441,10 +1830,10 @@
     </w:lvl>
   </w:abstractNum>
   <w:num w:numId="1" w16cid:durableId="934360311">
-    <w:abstractNumId w:val="6"/>
+    <w:abstractNumId w:val="7"/>
   </w:num>
   <w:num w:numId="2" w16cid:durableId="344140398">
-    <w:abstractNumId w:val="4"/>
+    <w:abstractNumId w:val="5"/>
   </w:num>
   <w:num w:numId="3" w16cid:durableId="308942494">
     <w:abstractNumId w:val="0"/>
@@ -1453,19 +1842,22 @@
     <w:abstractNumId w:val="1"/>
   </w:num>
   <w:num w:numId="5" w16cid:durableId="67962874">
-    <w:abstractNumId w:val="5"/>
+    <w:abstractNumId w:val="6"/>
   </w:num>
   <w:num w:numId="6" w16cid:durableId="479661163">
-    <w:abstractNumId w:val="2"/>
+    <w:abstractNumId w:val="3"/>
   </w:num>
   <w:num w:numId="7" w16cid:durableId="1228999964">
-    <w:abstractNumId w:val="3"/>
+    <w:abstractNumId w:val="4"/>
+  </w:num>
+  <w:num w:numId="8" w16cid:durableId="1862472054">
+    <w:abstractNumId w:val="2"/>
   </w:num>
 </w:numbering>
 </file>
 
 <file path=word/styles.xml><?xml version="1.0" encoding="utf-8"?>
-<w:styles xmlns:mc="http://schemas.openxmlformats.org/markup-compatibility/2006" xmlns:r="http://schemas.openxmlformats.org/officeDocument/2006/relationships" xmlns:w="http://schemas.openxmlformats.org/wordprocessingml/2006/main" xmlns:w14="http://schemas.microsoft.com/office/word/2010/wordml" xmlns:w15="http://schemas.microsoft.com/office/word/2012/wordml" xmlns:w16cex="http://schemas.microsoft.com/office/word/2018/wordml/cex" xmlns:w16cid="http://schemas.microsoft.com/office/word/2016/wordml/cid" xmlns:w16="http://schemas.microsoft.com/office/word/2018/wordml" xmlns:w16sdtdh="http://schemas.microsoft.com/office/word/2020/wordml/sdtdatahash" xmlns:w16se="http://schemas.microsoft.com/office/word/2015/wordml/symex" mc:Ignorable="w14 w15 w16se w16cid w16 w16cex w16sdtdh">
+<w:styles xmlns:mc="http://schemas.openxmlformats.org/markup-compatibility/2006" xmlns:r="http://schemas.openxmlformats.org/officeDocument/2006/relationships" xmlns:w="http://schemas.openxmlformats.org/wordprocessingml/2006/main" xmlns:w14="http://schemas.microsoft.com/office/word/2010/wordml" xmlns:w15="http://schemas.microsoft.com/office/word/2012/wordml" xmlns:w16cex="http://schemas.microsoft.com/office/word/2018/wordml/cex" xmlns:w16cid="http://schemas.microsoft.com/office/word/2016/wordml/cid" xmlns:w16="http://schemas.microsoft.com/office/word/2018/wordml" xmlns:w16du="http://schemas.microsoft.com/office/word/2023/wordml/word16du" xmlns:w16sdtdh="http://schemas.microsoft.com/office/word/2020/wordml/sdtdatahash" xmlns:w16se="http://schemas.microsoft.com/office/word/2015/wordml/symex" mc:Ignorable="w14 w15 w16se w16cid w16 w16cex w16sdtdh w16du">
   <w:docDefaults>
     <w:rPrDefault>
       <w:rPr>
@@ -1892,7 +2284,6 @@
     <w:next w:val="Normal"/>
     <w:link w:val="Heading2Char"/>
     <w:uiPriority w:val="9"/>
-    <w:semiHidden/>
     <w:unhideWhenUsed/>
     <w:qFormat/>
     <w:rsid w:val="001F3BFA"/>
@@ -2109,7 +2500,6 @@
     <w:basedOn w:val="DefaultParagraphFont"/>
     <w:link w:val="Heading2"/>
     <w:uiPriority w:val="9"/>
-    <w:semiHidden/>
     <w:rsid w:val="001F3BFA"/>
     <w:rPr>
       <w:rFonts w:asciiTheme="majorHAnsi" w:eastAsiaTheme="majorEastAsia" w:hAnsiTheme="majorHAnsi" w:cstheme="majorBidi"/>

</xml_diff>